<commit_message>
modif page charte graphique
</commit_message>
<xml_diff>
--- a/Charte graphique maquette 3.docx
+++ b/Charte graphique maquette 3.docx
@@ -991,18 +991,10 @@
         </w:rPr>
         <w:lastRenderedPageBreak/>
         <w:drawing>
-          <wp:anchor distT="0" distB="0" distL="114300" distR="114300" simplePos="0" relativeHeight="251663360" behindDoc="0" locked="0" layoutInCell="1" allowOverlap="1" wp14:anchorId="42B49827" wp14:editId="253DEA75">
-            <wp:simplePos x="0" y="0"/>
-            <wp:positionH relativeFrom="margin">
-              <wp:align>center</wp:align>
-            </wp:positionH>
-            <wp:positionV relativeFrom="paragraph">
-              <wp:posOffset>2093278</wp:posOffset>
-            </wp:positionV>
-            <wp:extent cx="8708028" cy="4512603"/>
-            <wp:effectExtent l="2223" t="0" r="317" b="318"/>
-            <wp:wrapNone/>
-            <wp:docPr id="1" name="Image 1"/>
+          <wp:inline distT="0" distB="0" distL="0" distR="0" wp14:anchorId="00FC2E4D" wp14:editId="6588FD7D">
+            <wp:extent cx="5759450" cy="3241675"/>
+            <wp:effectExtent l="0" t="0" r="0" b="0"/>
+            <wp:docPr id="12" name="Image 12"/>
             <wp:cNvGraphicFramePr>
               <a:graphicFrameLocks xmlns:a="http://schemas.openxmlformats.org/drawingml/2006/main" noChangeAspect="1"/>
             </wp:cNvGraphicFramePr>
@@ -1010,7 +1002,7 @@
               <a:graphicData uri="http://schemas.openxmlformats.org/drawingml/2006/picture">
                 <pic:pic xmlns:pic="http://schemas.openxmlformats.org/drawingml/2006/picture">
                   <pic:nvPicPr>
-                    <pic:cNvPr id="0" name="Picture 1"/>
+                    <pic:cNvPr id="0" name="Picture 5"/>
                     <pic:cNvPicPr>
                       <a:picLocks noChangeAspect="1" noChangeArrowheads="1"/>
                     </pic:cNvPicPr>
@@ -1029,9 +1021,9 @@
                     </a:stretch>
                   </pic:blipFill>
                   <pic:spPr bwMode="auto">
-                    <a:xfrm rot="5400000">
+                    <a:xfrm>
                       <a:off x="0" y="0"/>
-                      <a:ext cx="8708028" cy="4512603"/>
+                      <a:ext cx="5759450" cy="3241675"/>
                     </a:xfrm>
                     <a:prstGeom prst="rect">
                       <a:avLst/>
@@ -1044,13 +1036,65 @@
                 </pic:pic>
               </a:graphicData>
             </a:graphic>
-            <wp14:sizeRelH relativeFrom="page">
-              <wp14:pctWidth>0</wp14:pctWidth>
-            </wp14:sizeRelH>
-            <wp14:sizeRelV relativeFrom="page">
-              <wp14:pctHeight>0</wp14:pctHeight>
-            </wp14:sizeRelV>
-          </wp:anchor>
+          </wp:inline>
+        </w:drawing>
+      </w:r>
+    </w:p>
+    <w:p/>
+    <w:p/>
+    <w:p/>
+    <w:p>
+      <w:r>
+        <w:rPr>
+          <w:noProof/>
+        </w:rPr>
+        <w:drawing>
+          <wp:inline distT="0" distB="0" distL="0" distR="0" wp14:anchorId="6F3C594D" wp14:editId="60806377">
+            <wp:extent cx="5759450" cy="3538855"/>
+            <wp:effectExtent l="0" t="0" r="0" b="4445"/>
+            <wp:docPr id="17" name="Image 17"/>
+            <wp:cNvGraphicFramePr>
+              <a:graphicFrameLocks xmlns:a="http://schemas.openxmlformats.org/drawingml/2006/main" noChangeAspect="1"/>
+            </wp:cNvGraphicFramePr>
+            <a:graphic xmlns:a="http://schemas.openxmlformats.org/drawingml/2006/main">
+              <a:graphicData uri="http://schemas.openxmlformats.org/drawingml/2006/picture">
+                <pic:pic xmlns:pic="http://schemas.openxmlformats.org/drawingml/2006/picture">
+                  <pic:nvPicPr>
+                    <pic:cNvPr id="0" name="Picture 6"/>
+                    <pic:cNvPicPr>
+                      <a:picLocks noChangeAspect="1" noChangeArrowheads="1"/>
+                    </pic:cNvPicPr>
+                  </pic:nvPicPr>
+                  <pic:blipFill>
+                    <a:blip r:embed="rId8">
+                      <a:extLst>
+                        <a:ext uri="{28A0092B-C50C-407E-A947-70E740481C1C}">
+                          <a14:useLocalDpi xmlns:a14="http://schemas.microsoft.com/office/drawing/2010/main" val="0"/>
+                        </a:ext>
+                      </a:extLst>
+                    </a:blip>
+                    <a:srcRect/>
+                    <a:stretch>
+                      <a:fillRect/>
+                    </a:stretch>
+                  </pic:blipFill>
+                  <pic:spPr bwMode="auto">
+                    <a:xfrm>
+                      <a:off x="0" y="0"/>
+                      <a:ext cx="5759450" cy="3538855"/>
+                    </a:xfrm>
+                    <a:prstGeom prst="rect">
+                      <a:avLst/>
+                    </a:prstGeom>
+                    <a:noFill/>
+                    <a:ln>
+                      <a:noFill/>
+                    </a:ln>
+                  </pic:spPr>
+                </pic:pic>
+              </a:graphicData>
+            </a:graphic>
+          </wp:inline>
         </w:drawing>
       </w:r>
       <w:r>
@@ -2695,25 +2739,13 @@
       </w:pPr>
       <w:r>
         <w:rPr>
-          <w:rFonts w:ascii="Bahnschrift" w:hAnsi="Bahnschrift"/>
           <w:noProof/>
-          <w:color w:val="00423A"/>
-          <w:sz w:val="72"/>
-          <w:szCs w:val="72"/>
         </w:rPr>
         <w:drawing>
-          <wp:anchor distT="0" distB="0" distL="114300" distR="114300" simplePos="0" relativeHeight="251671552" behindDoc="0" locked="0" layoutInCell="1" allowOverlap="1" wp14:anchorId="6B02AB89" wp14:editId="607B943D">
-            <wp:simplePos x="0" y="0"/>
-            <wp:positionH relativeFrom="margin">
-              <wp:align>center</wp:align>
-            </wp:positionH>
-            <wp:positionV relativeFrom="paragraph">
-              <wp:posOffset>6350</wp:posOffset>
-            </wp:positionV>
-            <wp:extent cx="5258435" cy="5341337"/>
-            <wp:effectExtent l="0" t="0" r="0" b="0"/>
-            <wp:wrapNone/>
-            <wp:docPr id="16" name="Image 16"/>
+          <wp:inline distT="0" distB="0" distL="0" distR="0" wp14:anchorId="2DC785DA" wp14:editId="3E1E4974">
+            <wp:extent cx="3657600" cy="2897505"/>
+            <wp:effectExtent l="457200" t="457200" r="457200" b="455295"/>
+            <wp:docPr id="11" name="Image 11"/>
             <wp:cNvGraphicFramePr>
               <a:graphicFrameLocks xmlns:a="http://schemas.openxmlformats.org/drawingml/2006/main" noChangeAspect="1"/>
             </wp:cNvGraphicFramePr>
@@ -2721,13 +2753,13 @@
               <a:graphicData uri="http://schemas.openxmlformats.org/drawingml/2006/picture">
                 <pic:pic xmlns:pic="http://schemas.openxmlformats.org/drawingml/2006/picture">
                   <pic:nvPicPr>
-                    <pic:cNvPr id="0" name="Picture 2"/>
+                    <pic:cNvPr id="0" name="Picture 3"/>
                     <pic:cNvPicPr>
                       <a:picLocks noChangeAspect="1" noChangeArrowheads="1"/>
                     </pic:cNvPicPr>
                   </pic:nvPicPr>
                   <pic:blipFill>
-                    <a:blip r:embed="rId8">
+                    <a:blip r:embed="rId9">
                       <a:extLst>
                         <a:ext uri="{28A0092B-C50C-407E-A947-70E740481C1C}">
                           <a14:useLocalDpi xmlns:a14="http://schemas.microsoft.com/office/drawing/2010/main" val="0"/>
@@ -2742,7 +2774,88 @@
                   <pic:spPr bwMode="auto">
                     <a:xfrm>
                       <a:off x="0" y="0"/>
-                      <a:ext cx="5258435" cy="5341337"/>
+                      <a:ext cx="3657600" cy="2897505"/>
+                    </a:xfrm>
+                    <a:prstGeom prst="rect">
+                      <a:avLst/>
+                    </a:prstGeom>
+                    <a:solidFill>
+                      <a:srgbClr val="00B8A2"/>
+                    </a:solidFill>
+                    <a:ln w="444500" cap="sq">
+                      <a:solidFill>
+                        <a:srgbClr val="00B8A2"/>
+                      </a:solidFill>
+                      <a:miter lim="800000"/>
+                    </a:ln>
+                    <a:effectLst/>
+                  </pic:spPr>
+                </pic:pic>
+              </a:graphicData>
+            </a:graphic>
+          </wp:inline>
+        </w:drawing>
+      </w:r>
+    </w:p>
+    <w:p>
+      <w:pPr>
+        <w:jc w:val="center"/>
+        <w:rPr>
+          <w:rFonts w:ascii="Bahnschrift" w:hAnsi="Bahnschrift"/>
+          <w:color w:val="00423A"/>
+          <w:sz w:val="72"/>
+          <w:szCs w:val="72"/>
+        </w:rPr>
+      </w:pPr>
+    </w:p>
+    <w:p>
+      <w:pPr>
+        <w:jc w:val="center"/>
+        <w:rPr>
+          <w:rFonts w:ascii="Bahnschrift" w:hAnsi="Bahnschrift"/>
+          <w:color w:val="00423A"/>
+          <w:sz w:val="72"/>
+          <w:szCs w:val="72"/>
+        </w:rPr>
+      </w:pPr>
+      <w:r>
+        <w:rPr>
+          <w:noProof/>
+        </w:rPr>
+        <w:drawing>
+          <wp:inline distT="0" distB="0" distL="0" distR="0" wp14:anchorId="6416F064" wp14:editId="30424376">
+            <wp:extent cx="4087674" cy="3206337"/>
+            <wp:effectExtent l="0" t="0" r="8255" b="0"/>
+            <wp:docPr id="10" name="Image 10"/>
+            <wp:cNvGraphicFramePr>
+              <a:graphicFrameLocks xmlns:a="http://schemas.openxmlformats.org/drawingml/2006/main" noChangeAspect="1"/>
+            </wp:cNvGraphicFramePr>
+            <a:graphic xmlns:a="http://schemas.openxmlformats.org/drawingml/2006/main">
+              <a:graphicData uri="http://schemas.openxmlformats.org/drawingml/2006/picture">
+                <pic:pic xmlns:pic="http://schemas.openxmlformats.org/drawingml/2006/picture">
+                  <pic:nvPicPr>
+                    <pic:cNvPr id="0" name="Picture 1"/>
+                    <pic:cNvPicPr>
+                      <a:picLocks noChangeAspect="1" noChangeArrowheads="1"/>
+                    </pic:cNvPicPr>
+                  </pic:nvPicPr>
+                  <pic:blipFill>
+                    <a:blip r:embed="rId10">
+                      <a:extLst>
+                        <a:ext uri="{28A0092B-C50C-407E-A947-70E740481C1C}">
+                          <a14:useLocalDpi xmlns:a14="http://schemas.microsoft.com/office/drawing/2010/main" val="0"/>
+                        </a:ext>
+                      </a:extLst>
+                    </a:blip>
+                    <a:srcRect/>
+                    <a:stretch>
+                      <a:fillRect/>
+                    </a:stretch>
+                  </pic:blipFill>
+                  <pic:spPr bwMode="auto">
+                    <a:xfrm>
+                      <a:off x="0" y="0"/>
+                      <a:ext cx="4096710" cy="3213424"/>
                     </a:xfrm>
                     <a:prstGeom prst="rect">
                       <a:avLst/>
@@ -2755,139 +2868,13 @@
                 </pic:pic>
               </a:graphicData>
             </a:graphic>
-            <wp14:sizeRelH relativeFrom="page">
-              <wp14:pctWidth>0</wp14:pctWidth>
-            </wp14:sizeRelH>
-            <wp14:sizeRelV relativeFrom="page">
-              <wp14:pctHeight>0</wp14:pctHeight>
-            </wp14:sizeRelV>
-          </wp:anchor>
+          </wp:inline>
         </w:drawing>
       </w:r>
-    </w:p>
-    <w:p>
-      <w:pPr>
-        <w:jc w:val="center"/>
-        <w:rPr>
-          <w:rFonts w:ascii="Bahnschrift" w:hAnsi="Bahnschrift"/>
-          <w:color w:val="00423A"/>
-          <w:sz w:val="72"/>
-          <w:szCs w:val="72"/>
-        </w:rPr>
-      </w:pPr>
-    </w:p>
-    <w:p>
-      <w:pPr>
-        <w:jc w:val="center"/>
-        <w:rPr>
-          <w:rFonts w:ascii="Bahnschrift" w:hAnsi="Bahnschrift"/>
-          <w:color w:val="00423A"/>
-          <w:sz w:val="72"/>
-          <w:szCs w:val="72"/>
-        </w:rPr>
-      </w:pPr>
-    </w:p>
-    <w:p>
-      <w:pPr>
-        <w:jc w:val="center"/>
-        <w:rPr>
-          <w:rFonts w:ascii="Bahnschrift" w:hAnsi="Bahnschrift"/>
-          <w:color w:val="00423A"/>
-          <w:sz w:val="72"/>
-          <w:szCs w:val="72"/>
-        </w:rPr>
-      </w:pPr>
-    </w:p>
-    <w:p>
-      <w:pPr>
-        <w:jc w:val="center"/>
-        <w:rPr>
-          <w:rFonts w:ascii="Bahnschrift" w:hAnsi="Bahnschrift"/>
-          <w:color w:val="00423A"/>
-          <w:sz w:val="72"/>
-          <w:szCs w:val="72"/>
-        </w:rPr>
-      </w:pPr>
-    </w:p>
-    <w:p>
-      <w:pPr>
-        <w:jc w:val="center"/>
-        <w:rPr>
-          <w:rFonts w:ascii="Bahnschrift" w:hAnsi="Bahnschrift"/>
-          <w:color w:val="00423A"/>
-          <w:sz w:val="72"/>
-          <w:szCs w:val="72"/>
-        </w:rPr>
-      </w:pPr>
-    </w:p>
-    <w:p>
-      <w:pPr>
-        <w:jc w:val="center"/>
-        <w:rPr>
-          <w:rFonts w:ascii="Bahnschrift" w:hAnsi="Bahnschrift"/>
-          <w:color w:val="00423A"/>
-          <w:sz w:val="72"/>
-          <w:szCs w:val="72"/>
-        </w:rPr>
-      </w:pPr>
-    </w:p>
-    <w:p>
-      <w:pPr>
-        <w:jc w:val="center"/>
-        <w:rPr>
-          <w:rFonts w:ascii="Bahnschrift" w:hAnsi="Bahnschrift"/>
-          <w:color w:val="00423A"/>
-          <w:sz w:val="72"/>
-          <w:szCs w:val="72"/>
-        </w:rPr>
-      </w:pPr>
-    </w:p>
-    <w:p>
-      <w:pPr>
-        <w:jc w:val="center"/>
-        <w:rPr>
-          <w:rFonts w:ascii="Bahnschrift" w:hAnsi="Bahnschrift"/>
-          <w:color w:val="00423A"/>
-          <w:sz w:val="72"/>
-          <w:szCs w:val="72"/>
-        </w:rPr>
-      </w:pPr>
-    </w:p>
-    <w:p>
-      <w:pPr>
-        <w:jc w:val="center"/>
-        <w:rPr>
-          <w:rFonts w:ascii="Bahnschrift" w:hAnsi="Bahnschrift"/>
-          <w:color w:val="00423A"/>
-          <w:sz w:val="72"/>
-          <w:szCs w:val="72"/>
-        </w:rPr>
-      </w:pPr>
-    </w:p>
-    <w:p>
-      <w:pPr>
-        <w:jc w:val="center"/>
-        <w:rPr>
-          <w:rFonts w:ascii="Bahnschrift" w:hAnsi="Bahnschrift"/>
-          <w:color w:val="00423A"/>
-          <w:sz w:val="72"/>
-          <w:szCs w:val="72"/>
-        </w:rPr>
-      </w:pPr>
-    </w:p>
-    <w:p>
-      <w:pPr>
-        <w:rPr>
-          <w:rFonts w:ascii="Bahnschrift" w:hAnsi="Bahnschrift"/>
-          <w:color w:val="00423A"/>
-          <w:sz w:val="36"/>
-          <w:szCs w:val="36"/>
-        </w:rPr>
-      </w:pPr>
     </w:p>
     <w:sectPr>
-      <w:headerReference w:type="default" r:id="rId9"/>
-      <w:footerReference w:type="default" r:id="rId10"/>
+      <w:headerReference w:type="default" r:id="rId11"/>
+      <w:footerReference w:type="default" r:id="rId12"/>
       <w:pgSz w:w="11906" w:h="16838"/>
       <w:pgMar w:top="1417" w:right="1417" w:bottom="1417" w:left="1417" w:header="708" w:footer="708" w:gutter="0"/>
       <w:pgNumType w:start="0"/>
@@ -3814,7 +3801,7 @@
 </file>
 
 <file path=customXml/itemProps1.xml><?xml version="1.0" encoding="utf-8"?>
-<ds:datastoreItem xmlns:ds="http://schemas.openxmlformats.org/officeDocument/2006/customXml" ds:itemID="{92B702B7-E301-4DD1-89D8-8E0760B7C97A}">
+<ds:datastoreItem xmlns:ds="http://schemas.openxmlformats.org/officeDocument/2006/customXml" ds:itemID="{FD1D7666-FEB8-4BF5-82D9-F362D5FA6F03}">
   <ds:schemaRefs>
     <ds:schemaRef ds:uri="http://schemas.openxmlformats.org/officeDocument/2006/bibliography"/>
   </ds:schemaRefs>

</xml_diff>